<commit_message>
ajout adresse sur mémo
</commit_message>
<xml_diff>
--- a/Cahier des charges/Mémo site CV.docx
+++ b/Cahier des charges/Mémo site CV.docx
@@ -39,6 +39,13 @@
       <w:r>
         <w:t>Scroll multidirectionnel + ligne blanche :</w:t>
       </w:r>
+    </w:p>
+    <w:p>
+      <w:r>
+        <w:t>http://logicbox.net/jquery/simplyscroll/</w:t>
+      </w:r>
+      <w:bookmarkStart w:id="0" w:name="_GoBack"/>
+      <w:bookmarkEnd w:id="0"/>
     </w:p>
     <w:p>
       <w:pPr>
@@ -144,8 +151,6 @@
         </w:rPr>
         <w:t>https://codepen.io/shzk/pen/JNqOGm</w:t>
       </w:r>
-      <w:bookmarkStart w:id="0" w:name="_GoBack"/>
-      <w:bookmarkEnd w:id="0"/>
     </w:p>
     <w:p>
       <w:pPr>

</xml_diff>